<commit_message>
USer Manual and some UI updates
</commit_message>
<xml_diff>
--- a/UserManual.docx
+++ b/UserManual.docx
@@ -7137,7 +7137,21 @@
           <w:lang w:val="en-US"/>
         </w:rPr>
       </w:pPr>
-      <w:bookmarkStart w:id="7" w:name="_GoBack"/>
+    </w:p>
+    <w:p>
+      <w:pPr>
+        <w:pStyle w:val="Heading2"/>
+        <w:rPr>
+          <w:lang w:val="en-US"/>
+        </w:rPr>
+      </w:pPr>
+      <w:bookmarkStart w:id="7" w:name="_Toc74048411"/>
+      <w:r>
+        <w:rPr>
+          <w:lang w:val="en-US"/>
+        </w:rPr>
+        <w:t>Update Personal information</w:t>
+      </w:r>
       <w:bookmarkEnd w:id="7"/>
     </w:p>
     <w:p>
@@ -7147,12 +7161,12 @@
           <w:lang w:val="en-US"/>
         </w:rPr>
       </w:pPr>
-      <w:bookmarkStart w:id="8" w:name="_Toc74048411"/>
-      <w:r>
-        <w:rPr>
-          <w:lang w:val="en-US"/>
-        </w:rPr>
-        <w:t>Update Personal information</w:t>
+      <w:bookmarkStart w:id="8" w:name="_Toc74048412"/>
+      <w:r>
+        <w:rPr>
+          <w:lang w:val="en-US"/>
+        </w:rPr>
+        <w:t>Register a new CAL</w:t>
       </w:r>
       <w:bookmarkEnd w:id="8"/>
     </w:p>
@@ -7165,22 +7179,524 @@
     </w:p>
     <w:p>
       <w:pPr>
+        <w:ind w:firstLine="708"/>
+        <w:rPr>
+          <w:lang w:val="en-US"/>
+        </w:rPr>
+      </w:pPr>
+      <w:r>
+        <w:rPr>
+          <w:lang w:val="en-US"/>
+        </w:rPr>
+        <w:t xml:space="preserve">This is a function for the </w:t>
+      </w:r>
+      <w:r>
+        <w:rPr>
+          <w:lang w:val="en-US"/>
+        </w:rPr>
+        <w:t xml:space="preserve">Administrator </w:t>
+      </w:r>
+      <w:r>
+        <w:rPr>
+          <w:lang w:val="en-US"/>
+        </w:rPr>
+        <w:t xml:space="preserve">Role, log in as </w:t>
+      </w:r>
+      <w:r>
+        <w:rPr>
+          <w:lang w:val="en-US"/>
+        </w:rPr>
+        <w:t>an</w:t>
+      </w:r>
+      <w:r>
+        <w:rPr>
+          <w:lang w:val="en-US"/>
+        </w:rPr>
+        <w:t xml:space="preserve"> </w:t>
+      </w:r>
+      <w:r>
+        <w:rPr>
+          <w:lang w:val="en-US"/>
+        </w:rPr>
+        <w:t>administrator</w:t>
+      </w:r>
+      <w:r>
+        <w:rPr>
+          <w:lang w:val="en-US"/>
+        </w:rPr>
+        <w:t xml:space="preserve"> to access its menu.</w:t>
+      </w:r>
+    </w:p>
+    <w:p>
+      <w:pPr>
+        <w:ind w:firstLine="708"/>
+        <w:jc w:val="center"/>
+        <w:rPr>
+          <w:lang w:val="en-US"/>
+        </w:rPr>
+      </w:pPr>
+      <w:r>
+        <w:rPr>
+          <w:noProof/>
+          <w:lang w:val="en-US"/>
+        </w:rPr>
+        <w:drawing>
+          <wp:inline distT="0" distB="0" distL="0" distR="0" wp14:anchorId="2DBDE7C4" wp14:editId="69711701">
+            <wp:extent cx="4419600" cy="2343150"/>
+            <wp:effectExtent l="0" t="0" r="0" b="0"/>
+            <wp:docPr id="5" name="Picture 5"/>
+            <wp:cNvGraphicFramePr>
+              <a:graphicFrameLocks xmlns:a="http://schemas.openxmlformats.org/drawingml/2006/main" noChangeAspect="1"/>
+            </wp:cNvGraphicFramePr>
+            <a:graphic xmlns:a="http://schemas.openxmlformats.org/drawingml/2006/main">
+              <a:graphicData uri="http://schemas.openxmlformats.org/drawingml/2006/picture">
+                <pic:pic xmlns:pic="http://schemas.openxmlformats.org/drawingml/2006/picture">
+                  <pic:nvPicPr>
+                    <pic:cNvPr id="1" name=""/>
+                    <pic:cNvPicPr/>
+                  </pic:nvPicPr>
+                  <pic:blipFill>
+                    <a:blip r:embed="rId22"/>
+                    <a:stretch>
+                      <a:fillRect/>
+                    </a:stretch>
+                  </pic:blipFill>
+                  <pic:spPr>
+                    <a:xfrm>
+                      <a:off x="0" y="0"/>
+                      <a:ext cx="4419600" cy="2343150"/>
+                    </a:xfrm>
+                    <a:prstGeom prst="rect">
+                      <a:avLst/>
+                    </a:prstGeom>
+                  </pic:spPr>
+                </pic:pic>
+              </a:graphicData>
+            </a:graphic>
+          </wp:inline>
+        </w:drawing>
+      </w:r>
+    </w:p>
+    <w:p>
+      <w:pPr>
+        <w:rPr>
+          <w:lang w:val="en-US"/>
+        </w:rPr>
+      </w:pPr>
+    </w:p>
+    <w:p>
+      <w:pPr>
+        <w:rPr>
+          <w:lang w:val="en-US"/>
+        </w:rPr>
+      </w:pPr>
+      <w:r>
+        <w:rPr>
+          <w:lang w:val="en-US"/>
+        </w:rPr>
+        <w:lastRenderedPageBreak/>
+        <w:tab/>
+        <w:t>Click the “Register new Clinical Analysis Laboratory”, and the program will start asking you information about the Clinical Analysis Laboratory you wish to create.</w:t>
+      </w:r>
+    </w:p>
+    <w:p>
+      <w:pPr>
+        <w:rPr>
+          <w:lang w:val="en-US"/>
+        </w:rPr>
+      </w:pPr>
+      <w:r>
+        <w:rPr>
+          <w:lang w:val="en-US"/>
+        </w:rPr>
+        <w:tab/>
+        <w:t>The program will ask you the Laboratory’s ID, name, phone number, address, Tax Identification Number and it will ask you if your Laboratory is able to perform Covid-19 Tests.</w:t>
+      </w:r>
+      <w:r>
+        <w:rPr>
+          <w:lang w:val="en-US"/>
+        </w:rPr>
+        <w:t xml:space="preserve"> Be aware that to create the ID you must type </w:t>
+      </w:r>
+      <w:proofErr w:type="gramStart"/>
+      <w:r>
+        <w:rPr>
+          <w:lang w:val="en-US"/>
+        </w:rPr>
+        <w:t>5</w:t>
+      </w:r>
+      <w:proofErr w:type="gramEnd"/>
+      <w:r>
+        <w:rPr>
+          <w:lang w:val="en-US"/>
+        </w:rPr>
+        <w:t xml:space="preserve"> characters, for its name you can’t type more than 20 characters, for the phone number type 11 numbers, for the address no more than 30 characters and for the TIN needs to be 10 characters. </w:t>
+      </w:r>
+      <w:r>
+        <w:rPr>
+          <w:lang w:val="en-US"/>
+        </w:rPr>
+        <w:t xml:space="preserve">After giving the information for the program to create the Laboratory, it will ask you if </w:t>
+      </w:r>
+      <w:proofErr w:type="gramStart"/>
+      <w:r>
+        <w:rPr>
+          <w:lang w:val="en-US"/>
+        </w:rPr>
+        <w:t>you’re</w:t>
+      </w:r>
+      <w:proofErr w:type="gramEnd"/>
+      <w:r>
+        <w:rPr>
+          <w:lang w:val="en-US"/>
+        </w:rPr>
+        <w:t xml:space="preserve"> sure if you want to create it, answer with a Y – for a yes and N – for a no.</w:t>
+      </w:r>
+    </w:p>
+    <w:p>
+      <w:pPr>
+        <w:rPr>
+          <w:lang w:val="en-US"/>
+        </w:rPr>
+      </w:pPr>
+      <w:r>
+        <w:rPr>
+          <w:lang w:val="en-US"/>
+        </w:rPr>
+        <w:tab/>
+        <w:t xml:space="preserve">The Clinical Analysis Laboratory </w:t>
+      </w:r>
+      <w:proofErr w:type="gramStart"/>
+      <w:r>
+        <w:rPr>
+          <w:lang w:val="en-US"/>
+        </w:rPr>
+        <w:t>will be created</w:t>
+      </w:r>
+      <w:proofErr w:type="gramEnd"/>
+      <w:r>
+        <w:rPr>
+          <w:lang w:val="en-US"/>
+        </w:rPr>
+        <w:t>.</w:t>
+      </w:r>
+    </w:p>
+    <w:p>
+      <w:pPr>
         <w:pStyle w:val="Heading2"/>
         <w:rPr>
           <w:lang w:val="en-US"/>
         </w:rPr>
       </w:pPr>
-      <w:bookmarkStart w:id="9" w:name="_Toc74048412"/>
-      <w:r>
-        <w:rPr>
-          <w:lang w:val="en-US"/>
-        </w:rPr>
-        <w:t>Register a new CAL</w:t>
+      <w:bookmarkStart w:id="9" w:name="_Toc74048413"/>
+      <w:r>
+        <w:rPr>
+          <w:lang w:val="en-US"/>
+        </w:rPr>
+        <w:t>Register a new employee</w:t>
       </w:r>
       <w:bookmarkEnd w:id="9"/>
     </w:p>
     <w:p>
       <w:pPr>
+        <w:ind w:firstLine="708"/>
+        <w:rPr>
+          <w:lang w:val="en-US"/>
+        </w:rPr>
+      </w:pPr>
+      <w:r>
+        <w:rPr>
+          <w:lang w:val="en-US"/>
+        </w:rPr>
+        <w:tab/>
+      </w:r>
+    </w:p>
+    <w:p>
+      <w:pPr>
+        <w:ind w:firstLine="708"/>
+        <w:rPr>
+          <w:lang w:val="en-US"/>
+        </w:rPr>
+      </w:pPr>
+      <w:r>
+        <w:rPr>
+          <w:lang w:val="en-US"/>
+        </w:rPr>
+        <w:t>This is a function for the Administrator Role, log in as an administrator to access its menu.</w:t>
+      </w:r>
+    </w:p>
+    <w:p>
+      <w:pPr>
+        <w:ind w:firstLine="708"/>
+        <w:jc w:val="center"/>
+        <w:rPr>
+          <w:lang w:val="en-US"/>
+        </w:rPr>
+      </w:pPr>
+      <w:r>
+        <w:rPr>
+          <w:noProof/>
+          <w:lang w:val="en-US"/>
+        </w:rPr>
+        <w:drawing>
+          <wp:inline distT="0" distB="0" distL="0" distR="0" wp14:anchorId="73ECBDBC" wp14:editId="5C37D918">
+            <wp:extent cx="4438650" cy="2295525"/>
+            <wp:effectExtent l="0" t="0" r="0" b="9525"/>
+            <wp:docPr id="11" name="Picture 11"/>
+            <wp:cNvGraphicFramePr>
+              <a:graphicFrameLocks xmlns:a="http://schemas.openxmlformats.org/drawingml/2006/main" noChangeAspect="1"/>
+            </wp:cNvGraphicFramePr>
+            <a:graphic xmlns:a="http://schemas.openxmlformats.org/drawingml/2006/main">
+              <a:graphicData uri="http://schemas.openxmlformats.org/drawingml/2006/picture">
+                <pic:pic xmlns:pic="http://schemas.openxmlformats.org/drawingml/2006/picture">
+                  <pic:nvPicPr>
+                    <pic:cNvPr id="1" name=""/>
+                    <pic:cNvPicPr/>
+                  </pic:nvPicPr>
+                  <pic:blipFill>
+                    <a:blip r:embed="rId23"/>
+                    <a:stretch>
+                      <a:fillRect/>
+                    </a:stretch>
+                  </pic:blipFill>
+                  <pic:spPr>
+                    <a:xfrm>
+                      <a:off x="0" y="0"/>
+                      <a:ext cx="4438650" cy="2295525"/>
+                    </a:xfrm>
+                    <a:prstGeom prst="rect">
+                      <a:avLst/>
+                    </a:prstGeom>
+                  </pic:spPr>
+                </pic:pic>
+              </a:graphicData>
+            </a:graphic>
+          </wp:inline>
+        </w:drawing>
+      </w:r>
+    </w:p>
+    <w:p>
+      <w:pPr>
+        <w:rPr>
+          <w:lang w:val="en-US"/>
+        </w:rPr>
+      </w:pPr>
+      <w:r>
+        <w:rPr>
+          <w:lang w:val="en-US"/>
+        </w:rPr>
+        <w:tab/>
+        <w:t>Click the “Register Employee” option to access the Register Employee User Interface.</w:t>
+      </w:r>
+    </w:p>
+    <w:p>
+      <w:pPr>
+        <w:jc w:val="center"/>
+        <w:rPr>
+          <w:lang w:val="en-US"/>
+        </w:rPr>
+      </w:pPr>
+      <w:r>
+        <w:rPr>
+          <w:noProof/>
+          <w:lang w:val="en-US"/>
+        </w:rPr>
+        <w:drawing>
+          <wp:inline distT="0" distB="0" distL="0" distR="0" wp14:anchorId="0C0BDC18" wp14:editId="3E074D1A">
+            <wp:extent cx="2295525" cy="2524125"/>
+            <wp:effectExtent l="0" t="0" r="9525" b="9525"/>
+            <wp:docPr id="12" name="Picture 12"/>
+            <wp:cNvGraphicFramePr>
+              <a:graphicFrameLocks xmlns:a="http://schemas.openxmlformats.org/drawingml/2006/main" noChangeAspect="1"/>
+            </wp:cNvGraphicFramePr>
+            <a:graphic xmlns:a="http://schemas.openxmlformats.org/drawingml/2006/main">
+              <a:graphicData uri="http://schemas.openxmlformats.org/drawingml/2006/picture">
+                <pic:pic xmlns:pic="http://schemas.openxmlformats.org/drawingml/2006/picture">
+                  <pic:nvPicPr>
+                    <pic:cNvPr id="1" name=""/>
+                    <pic:cNvPicPr/>
+                  </pic:nvPicPr>
+                  <pic:blipFill>
+                    <a:blip r:embed="rId24"/>
+                    <a:stretch>
+                      <a:fillRect/>
+                    </a:stretch>
+                  </pic:blipFill>
+                  <pic:spPr>
+                    <a:xfrm>
+                      <a:off x="0" y="0"/>
+                      <a:ext cx="2295525" cy="2524125"/>
+                    </a:xfrm>
+                    <a:prstGeom prst="rect">
+                      <a:avLst/>
+                    </a:prstGeom>
+                  </pic:spPr>
+                </pic:pic>
+              </a:graphicData>
+            </a:graphic>
+          </wp:inline>
+        </w:drawing>
+      </w:r>
+    </w:p>
+    <w:p>
+      <w:pPr>
+        <w:ind w:firstLine="708"/>
+        <w:rPr>
+          <w:lang w:val="en-US"/>
+        </w:rPr>
+      </w:pPr>
+      <w:r>
+        <w:rPr>
+          <w:lang w:val="en-US"/>
+        </w:rPr>
+        <w:lastRenderedPageBreak/>
+        <w:t>This</w:t>
+      </w:r>
+      <w:r>
+        <w:rPr>
+          <w:lang w:val="en-US"/>
+        </w:rPr>
+        <w:t xml:space="preserve"> list of options will appear, each number represents a type of employee, and a type of employee is role in the program, each role can do different things that other roles </w:t>
+      </w:r>
+      <w:proofErr w:type="gramStart"/>
+      <w:r>
+        <w:rPr>
+          <w:lang w:val="en-US"/>
+        </w:rPr>
+        <w:t>can’t</w:t>
+      </w:r>
+      <w:proofErr w:type="gramEnd"/>
+      <w:r>
+        <w:rPr>
+          <w:lang w:val="en-US"/>
+        </w:rPr>
+        <w:t xml:space="preserve">, for example the Receptionist role is able to register a client into the software, this is a functionality that only the Receptionist role is able to. In this User </w:t>
+      </w:r>
+      <w:proofErr w:type="gramStart"/>
+      <w:r>
+        <w:rPr>
+          <w:lang w:val="en-US"/>
+        </w:rPr>
+        <w:t>Manual</w:t>
+      </w:r>
+      <w:proofErr w:type="gramEnd"/>
+      <w:r>
+        <w:rPr>
+          <w:lang w:val="en-US"/>
+        </w:rPr>
+        <w:t xml:space="preserve"> we will teach you how to create an employee for each role. </w:t>
+      </w:r>
+      <w:proofErr w:type="gramStart"/>
+      <w:r>
+        <w:rPr>
+          <w:lang w:val="en-US"/>
+        </w:rPr>
+        <w:t>Let’s</w:t>
+      </w:r>
+      <w:proofErr w:type="gramEnd"/>
+      <w:r>
+        <w:rPr>
+          <w:lang w:val="en-US"/>
+        </w:rPr>
+        <w:t xml:space="preserve"> start with the Specialist Doctor, type the number: 1, to select the Specialist Doctor creation. The program will ask you the employee’s name, address, phone number (be aware of the 11 digits rule!), </w:t>
+      </w:r>
+      <w:proofErr w:type="spellStart"/>
+      <w:r>
+        <w:rPr>
+          <w:lang w:val="en-US"/>
+        </w:rPr>
+        <w:t>Soc</w:t>
+      </w:r>
+      <w:proofErr w:type="spellEnd"/>
+      <w:r>
+        <w:rPr>
+          <w:lang w:val="en-US"/>
+        </w:rPr>
+        <w:t xml:space="preserve"> code and Doctor Index Number.</w:t>
+      </w:r>
+    </w:p>
+    <w:p>
+      <w:pPr>
+        <w:ind w:firstLine="708"/>
+        <w:rPr>
+          <w:lang w:val="en-US"/>
+        </w:rPr>
+      </w:pPr>
+      <w:r>
+        <w:rPr>
+          <w:lang w:val="en-US"/>
+        </w:rPr>
+        <w:t xml:space="preserve">At the end of the employee’s creation, it’ll appear a list of the </w:t>
+      </w:r>
+      <w:proofErr w:type="gramStart"/>
+      <w:r>
+        <w:rPr>
+          <w:lang w:val="en-US"/>
+        </w:rPr>
+        <w:t>employee’s  date</w:t>
+      </w:r>
+      <w:proofErr w:type="gramEnd"/>
+      <w:r>
+        <w:rPr>
+          <w:lang w:val="en-US"/>
+        </w:rPr>
+        <w:t>, you’re about to create:</w:t>
+      </w:r>
+    </w:p>
+    <w:p>
+      <w:pPr>
+        <w:ind w:firstLine="708"/>
+        <w:jc w:val="center"/>
+        <w:rPr>
+          <w:lang w:val="en-US"/>
+        </w:rPr>
+      </w:pPr>
+      <w:bookmarkStart w:id="10" w:name="_GoBack"/>
+      <w:r>
+        <w:rPr>
+          <w:noProof/>
+          <w:lang w:val="en-US"/>
+        </w:rPr>
+        <w:drawing>
+          <wp:inline distT="0" distB="0" distL="0" distR="0" wp14:anchorId="7831853D" wp14:editId="1ED165C8">
+            <wp:extent cx="2143125" cy="1647825"/>
+            <wp:effectExtent l="0" t="0" r="9525" b="9525"/>
+            <wp:docPr id="13" name="Picture 13"/>
+            <wp:cNvGraphicFramePr>
+              <a:graphicFrameLocks xmlns:a="http://schemas.openxmlformats.org/drawingml/2006/main" noChangeAspect="1"/>
+            </wp:cNvGraphicFramePr>
+            <a:graphic xmlns:a="http://schemas.openxmlformats.org/drawingml/2006/main">
+              <a:graphicData uri="http://schemas.openxmlformats.org/drawingml/2006/picture">
+                <pic:pic xmlns:pic="http://schemas.openxmlformats.org/drawingml/2006/picture">
+                  <pic:nvPicPr>
+                    <pic:cNvPr id="1" name=""/>
+                    <pic:cNvPicPr/>
+                  </pic:nvPicPr>
+                  <pic:blipFill>
+                    <a:blip r:embed="rId25"/>
+                    <a:stretch>
+                      <a:fillRect/>
+                    </a:stretch>
+                  </pic:blipFill>
+                  <pic:spPr>
+                    <a:xfrm>
+                      <a:off x="0" y="0"/>
+                      <a:ext cx="2143125" cy="1647825"/>
+                    </a:xfrm>
+                    <a:prstGeom prst="rect">
+                      <a:avLst/>
+                    </a:prstGeom>
+                  </pic:spPr>
+                </pic:pic>
+              </a:graphicData>
+            </a:graphic>
+          </wp:inline>
+        </w:drawing>
+      </w:r>
+      <w:bookmarkEnd w:id="10"/>
+    </w:p>
+    <w:p>
+      <w:pPr>
         <w:rPr>
           <w:lang w:val="en-US"/>
         </w:rPr>
@@ -7193,14 +7709,14 @@
           <w:lang w:val="en-US"/>
         </w:rPr>
       </w:pPr>
-      <w:bookmarkStart w:id="10" w:name="_Toc74048413"/>
-      <w:r>
-        <w:rPr>
-          <w:lang w:val="en-US"/>
-        </w:rPr>
-        <w:t>Register a new employee</w:t>
-      </w:r>
-      <w:bookmarkEnd w:id="10"/>
+      <w:bookmarkStart w:id="11" w:name="_Toc74048414"/>
+      <w:r>
+        <w:rPr>
+          <w:lang w:val="en-US"/>
+        </w:rPr>
+        <w:t>Register a new Test</w:t>
+      </w:r>
+      <w:bookmarkEnd w:id="11"/>
     </w:p>
     <w:p>
       <w:pPr>
@@ -7216,14 +7732,14 @@
           <w:lang w:val="en-US"/>
         </w:rPr>
       </w:pPr>
-      <w:bookmarkStart w:id="11" w:name="_Toc74048414"/>
-      <w:r>
-        <w:rPr>
-          <w:lang w:val="en-US"/>
-        </w:rPr>
-        <w:t>Register a new Test</w:t>
-      </w:r>
-      <w:bookmarkEnd w:id="11"/>
+      <w:bookmarkStart w:id="12" w:name="_Toc74048415"/>
+      <w:r>
+        <w:rPr>
+          <w:lang w:val="en-US"/>
+        </w:rPr>
+        <w:t>Specify a new Test-Type</w:t>
+      </w:r>
+      <w:bookmarkEnd w:id="12"/>
     </w:p>
     <w:p>
       <w:pPr>
@@ -7239,14 +7755,14 @@
           <w:lang w:val="en-US"/>
         </w:rPr>
       </w:pPr>
-      <w:bookmarkStart w:id="12" w:name="_Toc74048415"/>
-      <w:r>
-        <w:rPr>
-          <w:lang w:val="en-US"/>
-        </w:rPr>
-        <w:t>Specify a new Test-Type</w:t>
-      </w:r>
-      <w:bookmarkEnd w:id="12"/>
+      <w:bookmarkStart w:id="13" w:name="_Toc74048416"/>
+      <w:r>
+        <w:rPr>
+          <w:lang w:val="en-US"/>
+        </w:rPr>
+        <w:t>Specify a new Parameter</w:t>
+      </w:r>
+      <w:bookmarkEnd w:id="13"/>
     </w:p>
     <w:p>
       <w:pPr>
@@ -7262,14 +7778,14 @@
           <w:lang w:val="en-US"/>
         </w:rPr>
       </w:pPr>
-      <w:bookmarkStart w:id="13" w:name="_Toc74048416"/>
-      <w:r>
-        <w:rPr>
-          <w:lang w:val="en-US"/>
-        </w:rPr>
-        <w:t>Specify a new Parameter</w:t>
-      </w:r>
-      <w:bookmarkEnd w:id="13"/>
+      <w:bookmarkStart w:id="14" w:name="_Toc74048417"/>
+      <w:r>
+        <w:rPr>
+          <w:lang w:val="en-US"/>
+        </w:rPr>
+        <w:t>Specify a new Category</w:t>
+      </w:r>
+      <w:bookmarkEnd w:id="14"/>
     </w:p>
     <w:p>
       <w:pPr>
@@ -7285,14 +7801,14 @@
           <w:lang w:val="en-US"/>
         </w:rPr>
       </w:pPr>
-      <w:bookmarkStart w:id="14" w:name="_Toc74048417"/>
-      <w:r>
-        <w:rPr>
-          <w:lang w:val="en-US"/>
-        </w:rPr>
-        <w:t>Specify a new Category</w:t>
-      </w:r>
-      <w:bookmarkEnd w:id="14"/>
+      <w:bookmarkStart w:id="15" w:name="_Toc74048418"/>
+      <w:r>
+        <w:rPr>
+          <w:lang w:val="en-US"/>
+        </w:rPr>
+        <w:t>Record samples</w:t>
+      </w:r>
+      <w:bookmarkEnd w:id="15"/>
     </w:p>
     <w:p>
       <w:pPr>
@@ -7308,104 +7824,81 @@
           <w:lang w:val="en-US"/>
         </w:rPr>
       </w:pPr>
-      <w:bookmarkStart w:id="15" w:name="_Toc74048418"/>
+      <w:bookmarkStart w:id="16" w:name="_Toc74048419"/>
+      <w:r>
+        <w:rPr>
+          <w:lang w:val="en-US"/>
+        </w:rPr>
+        <w:t>Record Results</w:t>
+      </w:r>
+      <w:bookmarkEnd w:id="16"/>
+    </w:p>
+    <w:p>
+      <w:pPr>
+        <w:rPr>
+          <w:lang w:val="en-US"/>
+        </w:rPr>
+      </w:pPr>
+    </w:p>
+    <w:p>
+      <w:pPr>
+        <w:pStyle w:val="Heading2"/>
+        <w:rPr>
+          <w:lang w:val="en-US"/>
+        </w:rPr>
+      </w:pPr>
+      <w:bookmarkStart w:id="17" w:name="_Toc74048420"/>
+      <w:r>
+        <w:rPr>
+          <w:lang w:val="en-US"/>
+        </w:rPr>
+        <w:t>Write Report and Diagnosis</w:t>
+      </w:r>
+      <w:bookmarkEnd w:id="17"/>
+    </w:p>
+    <w:p>
+      <w:pPr>
+        <w:rPr>
+          <w:lang w:val="en-US"/>
+        </w:rPr>
+      </w:pPr>
+    </w:p>
+    <w:p>
+      <w:pPr>
+        <w:pStyle w:val="Heading2"/>
+        <w:rPr>
+          <w:lang w:val="en-US"/>
+        </w:rPr>
+      </w:pPr>
+      <w:bookmarkStart w:id="18" w:name="_Toc74048421"/>
+      <w:r>
+        <w:rPr>
+          <w:lang w:val="en-US"/>
+        </w:rPr>
+        <w:t>Validate analysis and Report</w:t>
+      </w:r>
+      <w:bookmarkEnd w:id="18"/>
+    </w:p>
+    <w:p>
+      <w:pPr>
+        <w:rPr>
+          <w:lang w:val="en-US"/>
+        </w:rPr>
+      </w:pPr>
+    </w:p>
+    <w:p>
+      <w:pPr>
+        <w:pStyle w:val="Heading2"/>
+        <w:rPr>
+          <w:lang w:val="en-US"/>
+        </w:rPr>
+      </w:pPr>
+      <w:bookmarkStart w:id="19" w:name="_Toc74048422"/>
       <w:r>
         <w:rPr>
           <w:lang w:val="en-US"/>
         </w:rPr>
         <w:lastRenderedPageBreak/>
-        <w:t>Record samples</w:t>
-      </w:r>
-      <w:bookmarkEnd w:id="15"/>
-    </w:p>
-    <w:p>
-      <w:pPr>
-        <w:rPr>
-          <w:lang w:val="en-US"/>
-        </w:rPr>
-      </w:pPr>
-    </w:p>
-    <w:p>
-      <w:pPr>
-        <w:pStyle w:val="Heading2"/>
-        <w:rPr>
-          <w:lang w:val="en-US"/>
-        </w:rPr>
-      </w:pPr>
-      <w:bookmarkStart w:id="16" w:name="_Toc74048419"/>
-      <w:r>
-        <w:rPr>
-          <w:lang w:val="en-US"/>
-        </w:rPr>
-        <w:t>Record Results</w:t>
-      </w:r>
-      <w:bookmarkEnd w:id="16"/>
-    </w:p>
-    <w:p>
-      <w:pPr>
-        <w:rPr>
-          <w:lang w:val="en-US"/>
-        </w:rPr>
-      </w:pPr>
-    </w:p>
-    <w:p>
-      <w:pPr>
-        <w:pStyle w:val="Heading2"/>
-        <w:rPr>
-          <w:lang w:val="en-US"/>
-        </w:rPr>
-      </w:pPr>
-      <w:bookmarkStart w:id="17" w:name="_Toc74048420"/>
-      <w:r>
-        <w:rPr>
-          <w:lang w:val="en-US"/>
-        </w:rPr>
-        <w:t>Write Report and Diagnosis</w:t>
-      </w:r>
-      <w:bookmarkEnd w:id="17"/>
-    </w:p>
-    <w:p>
-      <w:pPr>
-        <w:rPr>
-          <w:lang w:val="en-US"/>
-        </w:rPr>
-      </w:pPr>
-    </w:p>
-    <w:p>
-      <w:pPr>
-        <w:pStyle w:val="Heading2"/>
-        <w:rPr>
-          <w:lang w:val="en-US"/>
-        </w:rPr>
-      </w:pPr>
-      <w:bookmarkStart w:id="18" w:name="_Toc74048421"/>
-      <w:r>
-        <w:rPr>
-          <w:lang w:val="en-US"/>
-        </w:rPr>
-        <w:t>Validate analysis and Report</w:t>
-      </w:r>
-      <w:bookmarkEnd w:id="18"/>
-    </w:p>
-    <w:p>
-      <w:pPr>
-        <w:rPr>
-          <w:lang w:val="en-US"/>
-        </w:rPr>
-      </w:pPr>
-    </w:p>
-    <w:p>
-      <w:pPr>
-        <w:pStyle w:val="Heading2"/>
-        <w:rPr>
-          <w:lang w:val="en-US"/>
-        </w:rPr>
-      </w:pPr>
-      <w:bookmarkStart w:id="19" w:name="_Toc74048422"/>
-      <w:r>
-        <w:rPr>
-          <w:lang w:val="en-US"/>
-        </w:rPr>
         <w:t xml:space="preserve">Import </w:t>
       </w:r>
       <w:r>
@@ -7818,7 +8311,7 @@
       </w:pPr>
     </w:p>
     <w:sectPr>
-      <w:footerReference w:type="default" r:id="rId22"/>
+      <w:footerReference w:type="default" r:id="rId26"/>
       <w:pgSz w:w="11906" w:h="16838"/>
       <w:pgMar w:top="1440" w:right="1440" w:bottom="1440" w:left="1440" w:header="720" w:footer="510" w:gutter="0"/>
       <w:pgNumType w:chapStyle="1"/>
@@ -7892,7 +8385,7 @@
           <w:rPr>
             <w:noProof/>
           </w:rPr>
-          <w:t>10</w:t>
+          <w:t>16</w:t>
         </w:r>
         <w:r>
           <w:fldChar w:fldCharType="end"/>
@@ -11651,548 +12144,6 @@
 </w:styles>
 </file>
 
-<file path=word/glossary/document.xml><?xml version="1.0" encoding="utf-8"?>
-<w:glossaryDocument xmlns:wpc="http://schemas.microsoft.com/office/word/2010/wordprocessingCanvas" xmlns:cx="http://schemas.microsoft.com/office/drawing/2014/chartex" xmlns:cx1="http://schemas.microsoft.com/office/drawing/2015/9/8/chartex" xmlns:mc="http://schemas.openxmlformats.org/markup-compatibility/2006" xmlns:o="urn:schemas-microsoft-com:office:office" xmlns:r="http://schemas.openxmlformats.org/officeDocument/2006/relationships" xmlns:m="http://schemas.openxmlformats.org/officeDocument/2006/math" xmlns:v="urn:schemas-microsoft-com:vml" xmlns:wp14="http://schemas.microsoft.com/office/word/2010/wordprocessingDrawing" xmlns:wp="http://schemas.openxmlformats.org/drawingml/2006/wordprocessingDrawing" xmlns:w10="urn:schemas-microsoft-com:office:word" xmlns:w="http://schemas.openxmlformats.org/wordprocessingml/2006/main" xmlns:w14="http://schemas.microsoft.com/office/word/2010/wordml" xmlns:w15="http://schemas.microsoft.com/office/word/2012/wordml" xmlns:w16se="http://schemas.microsoft.com/office/word/2015/wordml/symex" xmlns:wpg="http://schemas.microsoft.com/office/word/2010/wordprocessingGroup" xmlns:wpi="http://schemas.microsoft.com/office/word/2010/wordprocessingInk" xmlns:wne="http://schemas.microsoft.com/office/word/2006/wordml" xmlns:wps="http://schemas.microsoft.com/office/word/2010/wordprocessingShape" mc:Ignorable="w14 w15 w16se wp14"/>
-</file>
-
-<file path=word/glossary/fontTable.xml><?xml version="1.0" encoding="utf-8"?>
-<w:fonts xmlns:mc="http://schemas.openxmlformats.org/markup-compatibility/2006" xmlns:r="http://schemas.openxmlformats.org/officeDocument/2006/relationships" xmlns:w="http://schemas.openxmlformats.org/wordprocessingml/2006/main" xmlns:w14="http://schemas.microsoft.com/office/word/2010/wordml" xmlns:w15="http://schemas.microsoft.com/office/word/2012/wordml" xmlns:w16se="http://schemas.microsoft.com/office/word/2015/wordml/symex" mc:Ignorable="w14 w15 w16se">
-  <w:font w:name="Symbol">
-    <w:panose1 w:val="05050102010706020507"/>
-    <w:charset w:val="02"/>
-    <w:family w:val="roman"/>
-    <w:pitch w:val="variable"/>
-    <w:sig w:usb0="00000000" w:usb1="10000000" w:usb2="00000000" w:usb3="00000000" w:csb0="80000000" w:csb1="00000000"/>
-  </w:font>
-  <w:font w:name="Times New Roman">
-    <w:panose1 w:val="02020603050405020304"/>
-    <w:charset w:val="00"/>
-    <w:family w:val="roman"/>
-    <w:pitch w:val="variable"/>
-    <w:sig w:usb0="E0002AFF" w:usb1="C0007843" w:usb2="00000009" w:usb3="00000000" w:csb0="000001FF" w:csb1="00000000"/>
-  </w:font>
-  <w:font w:name="Courier New">
-    <w:panose1 w:val="02070309020205020404"/>
-    <w:charset w:val="00"/>
-    <w:family w:val="modern"/>
-    <w:pitch w:val="fixed"/>
-    <w:sig w:usb0="E0002EFF" w:usb1="C0007843" w:usb2="00000009" w:usb3="00000000" w:csb0="000001FF" w:csb1="00000000"/>
-  </w:font>
-  <w:font w:name="Wingdings">
-    <w:panose1 w:val="05000000000000000000"/>
-    <w:charset w:val="02"/>
-    <w:family w:val="auto"/>
-    <w:pitch w:val="variable"/>
-    <w:sig w:usb0="00000000" w:usb1="10000000" w:usb2="00000000" w:usb3="00000000" w:csb0="80000000" w:csb1="00000000"/>
-  </w:font>
-  <w:font w:name="Calibri">
-    <w:panose1 w:val="020F0502020204030204"/>
-    <w:charset w:val="00"/>
-    <w:family w:val="swiss"/>
-    <w:pitch w:val="variable"/>
-    <w:sig w:usb0="E0002AFF" w:usb1="4000ACFF" w:usb2="00000001" w:usb3="00000000" w:csb0="000001FF" w:csb1="00000000"/>
-  </w:font>
-  <w:font w:name="MS Mincho">
-    <w:altName w:val="Yu Gothic UI"/>
-    <w:panose1 w:val="02020609040205080304"/>
-    <w:charset w:val="80"/>
-    <w:family w:val="modern"/>
-    <w:pitch w:val="fixed"/>
-    <w:sig w:usb0="E00002FF" w:usb1="6AC7FDFB" w:usb2="08000012" w:usb3="00000000" w:csb0="0002009F" w:csb1="00000000"/>
-  </w:font>
-  <w:font w:name="Arial">
-    <w:panose1 w:val="020B0604020202020204"/>
-    <w:charset w:val="00"/>
-    <w:family w:val="swiss"/>
-    <w:pitch w:val="variable"/>
-    <w:sig w:usb0="E0002AFF" w:usb1="C0007843" w:usb2="00000009" w:usb3="00000000" w:csb0="000001FF" w:csb1="00000000"/>
-  </w:font>
-  <w:font w:name="Calibri Light">
-    <w:panose1 w:val="020F0302020204030204"/>
-    <w:charset w:val="00"/>
-    <w:family w:val="swiss"/>
-    <w:pitch w:val="variable"/>
-    <w:sig w:usb0="A0002AEF" w:usb1="4000207B" w:usb2="00000000" w:usb3="00000000" w:csb0="000001FF" w:csb1="00000000"/>
-  </w:font>
-  <w:font w:name="MS Gothic">
-    <w:altName w:val="ＭＳ ゴシック"/>
-    <w:panose1 w:val="020B0609070205080204"/>
-    <w:charset w:val="80"/>
-    <w:family w:val="modern"/>
-    <w:pitch w:val="fixed"/>
-    <w:sig w:usb0="E00002FF" w:usb1="6AC7FDFB" w:usb2="08000012" w:usb3="00000000" w:csb0="0002009F" w:csb1="00000000"/>
-  </w:font>
-  <w:font w:name="Helvetica">
-    <w:panose1 w:val="020B0604020202020204"/>
-    <w:charset w:val="00"/>
-    <w:family w:val="swiss"/>
-    <w:pitch w:val="variable"/>
-    <w:sig w:usb0="E0002EFF" w:usb1="C000785B" w:usb2="00000009" w:usb3="00000000" w:csb0="000001FF" w:csb1="00000000"/>
-  </w:font>
-</w:fonts>
-</file>
-
-<file path=word/glossary/settings.xml><?xml version="1.0" encoding="utf-8"?>
-<w:settings xmlns:mc="http://schemas.openxmlformats.org/markup-compatibility/2006" xmlns:o="urn:schemas-microsoft-com:office:office" xmlns:r="http://schemas.openxmlformats.org/officeDocument/2006/relationships" xmlns:m="http://schemas.openxmlformats.org/officeDocument/2006/math" xmlns:v="urn:schemas-microsoft-com:vml" xmlns:w10="urn:schemas-microsoft-com:office:word" xmlns:w="http://schemas.openxmlformats.org/wordprocessingml/2006/main" xmlns:w14="http://schemas.microsoft.com/office/word/2010/wordml" xmlns:w15="http://schemas.microsoft.com/office/word/2012/wordml" xmlns:w16se="http://schemas.microsoft.com/office/word/2015/wordml/symex" xmlns:sl="http://schemas.openxmlformats.org/schemaLibrary/2006/main" mc:Ignorable="w14 w15 w16se">
-  <w:defaultTabStop w:val="720"/>
-  <w:characterSpacingControl w:val="doNotCompress"/>
-  <w:compat>
-    <w:useFELayout/>
-    <w:compatSetting w:name="compatibilityMode" w:uri="http://schemas.microsoft.com/office/word" w:val="12"/>
-  </w:compat>
-  <w:rsids>
-    <w:rsidRoot w:val="007C3B44"/>
-    <w:rsid w:val="001C74A0"/>
-    <w:rsid w:val="007C3B44"/>
-  </w:rsids>
-  <m:mathPr>
-    <m:mathFont m:val="Cambria Math"/>
-    <m:brkBin m:val="before"/>
-    <m:brkBinSub m:val="--"/>
-    <m:smallFrac m:val="0"/>
-    <m:dispDef/>
-    <m:lMargin m:val="0"/>
-    <m:rMargin m:val="0"/>
-    <m:defJc m:val="centerGroup"/>
-    <m:wrapIndent m:val="1440"/>
-    <m:intLim m:val="subSup"/>
-    <m:naryLim m:val="undOvr"/>
-  </m:mathPr>
-  <w:themeFontLang w:val="en-US"/>
-  <w:clrSchemeMapping w:bg1="light1" w:t1="dark1" w:bg2="light2" w:t2="dark2" w:accent1="accent1" w:accent2="accent2" w:accent3="accent3" w:accent4="accent4" w:accent5="accent5" w:accent6="accent6" w:hyperlink="hyperlink" w:followedHyperlink="followedHyperlink"/>
-  <w:decimalSymbol w:val=","/>
-  <w:listSeparator w:val=";"/>
-</w:settings>
-</file>
-
-<file path=word/glossary/styles.xml><?xml version="1.0" encoding="utf-8"?>
-<w:styles xmlns:mc="http://schemas.openxmlformats.org/markup-compatibility/2006" xmlns:r="http://schemas.openxmlformats.org/officeDocument/2006/relationships" xmlns:w="http://schemas.openxmlformats.org/wordprocessingml/2006/main" xmlns:w14="http://schemas.microsoft.com/office/word/2010/wordml" xmlns:w15="http://schemas.microsoft.com/office/word/2012/wordml" xmlns:w16se="http://schemas.microsoft.com/office/word/2015/wordml/symex" mc:Ignorable="w14 w15 w16se">
-  <w:docDefaults>
-    <w:rPrDefault>
-      <w:rPr>
-        <w:rFonts w:asciiTheme="minorHAnsi" w:eastAsiaTheme="minorEastAsia" w:hAnsiTheme="minorHAnsi" w:cstheme="minorBidi"/>
-        <w:sz w:val="22"/>
-        <w:szCs w:val="22"/>
-        <w:lang w:val="en-US" w:eastAsia="en-US" w:bidi="ar-SA"/>
-      </w:rPr>
-    </w:rPrDefault>
-    <w:pPrDefault>
-      <w:pPr>
-        <w:spacing w:after="160" w:line="259" w:lineRule="auto"/>
-      </w:pPr>
-    </w:pPrDefault>
-  </w:docDefaults>
-  <w:latentStyles w:defLockedState="0" w:defUIPriority="99" w:defSemiHidden="0" w:defUnhideWhenUsed="0" w:defQFormat="0" w:count="371">
-    <w:lsdException w:name="Normal" w:uiPriority="0" w:qFormat="1"/>
-    <w:lsdException w:name="heading 1" w:uiPriority="9" w:qFormat="1"/>
-    <w:lsdException w:name="heading 2" w:semiHidden="1" w:uiPriority="9" w:unhideWhenUsed="1" w:qFormat="1"/>
-    <w:lsdException w:name="heading 3" w:semiHidden="1" w:uiPriority="9" w:unhideWhenUsed="1" w:qFormat="1"/>
-    <w:lsdException w:name="heading 4" w:semiHidden="1" w:uiPriority="9" w:unhideWhenUsed="1" w:qFormat="1"/>
-    <w:lsdException w:name="heading 5" w:semiHidden="1" w:uiPriority="9" w:unhideWhenUsed="1" w:qFormat="1"/>
-    <w:lsdException w:name="heading 6" w:semiHidden="1" w:uiPriority="9" w:unhideWhenUsed="1" w:qFormat="1"/>
-    <w:lsdException w:name="heading 7" w:semiHidden="1" w:uiPriority="9" w:unhideWhenUsed="1" w:qFormat="1"/>
-    <w:lsdException w:name="heading 8" w:semiHidden="1" w:uiPriority="9" w:unhideWhenUsed="1" w:qFormat="1"/>
-    <w:lsdException w:name="heading 9" w:semiHidden="1" w:uiPriority="9" w:unhideWhenUsed="1" w:qFormat="1"/>
-    <w:lsdException w:name="index 1" w:semiHidden="1" w:unhideWhenUsed="1"/>
-    <w:lsdException w:name="index 2" w:semiHidden="1" w:unhideWhenUsed="1"/>
-    <w:lsdException w:name="index 3" w:semiHidden="1" w:unhideWhenUsed="1"/>
-    <w:lsdException w:name="index 4" w:semiHidden="1" w:unhideWhenUsed="1"/>
-    <w:lsdException w:name="index 5" w:semiHidden="1" w:unhideWhenUsed="1"/>
-    <w:lsdException w:name="index 6" w:semiHidden="1" w:unhideWhenUsed="1"/>
-    <w:lsdException w:name="index 7" w:semiHidden="1" w:unhideWhenUsed="1"/>
-    <w:lsdException w:name="index 8" w:semiHidden="1" w:unhideWhenUsed="1"/>
-    <w:lsdException w:name="index 9" w:semiHidden="1" w:unhideWhenUsed="1"/>
-    <w:lsdException w:name="toc 1" w:semiHidden="1" w:uiPriority="39" w:unhideWhenUsed="1"/>
-    <w:lsdException w:name="toc 2" w:semiHidden="1" w:uiPriority="39" w:unhideWhenUsed="1"/>
-    <w:lsdException w:name="toc 3" w:semiHidden="1" w:uiPriority="39" w:unhideWhenUsed="1"/>
-    <w:lsdException w:name="toc 4" w:semiHidden="1" w:uiPriority="39" w:unhideWhenUsed="1"/>
-    <w:lsdException w:name="toc 5" w:semiHidden="1" w:uiPriority="39" w:unhideWhenUsed="1"/>
-    <w:lsdException w:name="toc 6" w:semiHidden="1" w:uiPriority="39" w:unhideWhenUsed="1"/>
-    <w:lsdException w:name="toc 7" w:semiHidden="1" w:uiPriority="39" w:unhideWhenUsed="1"/>
-    <w:lsdException w:name="toc 8" w:semiHidden="1" w:uiPriority="39" w:unhideWhenUsed="1"/>
-    <w:lsdException w:name="toc 9" w:semiHidden="1" w:uiPriority="39" w:unhideWhenUsed="1"/>
-    <w:lsdException w:name="Normal Indent" w:semiHidden="1" w:unhideWhenUsed="1"/>
-    <w:lsdException w:name="footnote text" w:semiHidden="1" w:unhideWhenUsed="1"/>
-    <w:lsdException w:name="annotation text" w:semiHidden="1" w:unhideWhenUsed="1"/>
-    <w:lsdException w:name="header" w:semiHidden="1" w:unhideWhenUsed="1"/>
-    <w:lsdException w:name="footer" w:semiHidden="1" w:unhideWhenUsed="1"/>
-    <w:lsdException w:name="index heading" w:semiHidden="1" w:unhideWhenUsed="1"/>
-    <w:lsdException w:name="caption" w:semiHidden="1" w:uiPriority="35" w:unhideWhenUsed="1" w:qFormat="1"/>
-    <w:lsdException w:name="table of figures" w:semiHidden="1" w:unhideWhenUsed="1"/>
-    <w:lsdException w:name="envelope address" w:semiHidden="1" w:unhideWhenUsed="1"/>
-    <w:lsdException w:name="envelope return" w:semiHidden="1" w:unhideWhenUsed="1"/>
-    <w:lsdException w:name="footnote reference" w:semiHidden="1" w:unhideWhenUsed="1"/>
-    <w:lsdException w:name="annotation reference" w:semiHidden="1" w:unhideWhenUsed="1"/>
-    <w:lsdException w:name="line number" w:semiHidden="1" w:unhideWhenUsed="1"/>
-    <w:lsdException w:name="page number" w:semiHidden="1" w:unhideWhenUsed="1"/>
-    <w:lsdException w:name="endnote reference" w:semiHidden="1" w:unhideWhenUsed="1"/>
-    <w:lsdException w:name="endnote text" w:semiHidden="1" w:unhideWhenUsed="1"/>
-    <w:lsdException w:name="table of authorities" w:semiHidden="1" w:unhideWhenUsed="1"/>
-    <w:lsdException w:name="macro" w:semiHidden="1" w:unhideWhenUsed="1"/>
-    <w:lsdException w:name="toa heading" w:semiHidden="1" w:unhideWhenUsed="1"/>
-    <w:lsdException w:name="List" w:semiHidden="1" w:unhideWhenUsed="1"/>
-    <w:lsdException w:name="List Bullet" w:semiHidden="1" w:unhideWhenUsed="1"/>
-    <w:lsdException w:name="List Number" w:semiHidden="1" w:unhideWhenUsed="1"/>
-    <w:lsdException w:name="List 2" w:semiHidden="1" w:unhideWhenUsed="1"/>
-    <w:lsdException w:name="List 3" w:semiHidden="1" w:unhideWhenUsed="1"/>
-    <w:lsdException w:name="List 4" w:semiHidden="1" w:unhideWhenUsed="1"/>
-    <w:lsdException w:name="List 5" w:semiHidden="1" w:unhideWhenUsed="1"/>
-    <w:lsdException w:name="List Bullet 2" w:semiHidden="1" w:unhideWhenUsed="1"/>
-    <w:lsdException w:name="List Bullet 3" w:semiHidden="1" w:unhideWhenUsed="1"/>
-    <w:lsdException w:name="List Bullet 4" w:semiHidden="1" w:unhideWhenUsed="1"/>
-    <w:lsdException w:name="List Bullet 5" w:semiHidden="1" w:unhideWhenUsed="1"/>
-    <w:lsdException w:name="List Number 2" w:semiHidden="1" w:unhideWhenUsed="1"/>
-    <w:lsdException w:name="List Number 3" w:semiHidden="1" w:unhideWhenUsed="1"/>
-    <w:lsdException w:name="List Number 4" w:semiHidden="1" w:unhideWhenUsed="1"/>
-    <w:lsdException w:name="List Number 5" w:semiHidden="1" w:unhideWhenUsed="1"/>
-    <w:lsdException w:name="Title" w:uiPriority="10" w:qFormat="1"/>
-    <w:lsdException w:name="Closing" w:semiHidden="1" w:unhideWhenUsed="1"/>
-    <w:lsdException w:name="Signature" w:semiHidden="1" w:unhideWhenUsed="1"/>
-    <w:lsdException w:name="Default Paragraph Font" w:semiHidden="1" w:uiPriority="1" w:unhideWhenUsed="1"/>
-    <w:lsdException w:name="Body Text" w:semiHidden="1" w:unhideWhenUsed="1"/>
-    <w:lsdException w:name="Body Text Indent" w:semiHidden="1" w:unhideWhenUsed="1"/>
-    <w:lsdException w:name="List Continue" w:semiHidden="1" w:unhideWhenUsed="1"/>
-    <w:lsdException w:name="List Continue 2" w:semiHidden="1" w:unhideWhenUsed="1"/>
-    <w:lsdException w:name="List Continue 3" w:semiHidden="1" w:unhideWhenUsed="1"/>
-    <w:lsdException w:name="List Continue 4" w:semiHidden="1" w:unhideWhenUsed="1"/>
-    <w:lsdException w:name="List Continue 5" w:semiHidden="1" w:unhideWhenUsed="1"/>
-    <w:lsdException w:name="Message Header" w:semiHidden="1" w:unhideWhenUsed="1"/>
-    <w:lsdException w:name="Subtitle" w:uiPriority="11" w:qFormat="1"/>
-    <w:lsdException w:name="Salutation" w:semiHidden="1" w:unhideWhenUsed="1"/>
-    <w:lsdException w:name="Date" w:semiHidden="1" w:unhideWhenUsed="1"/>
-    <w:lsdException w:name="Body Text First Indent" w:semiHidden="1" w:unhideWhenUsed="1"/>
-    <w:lsdException w:name="Body Text First Indent 2" w:semiHidden="1" w:unhideWhenUsed="1"/>
-    <w:lsdException w:name="Note Heading" w:semiHidden="1" w:unhideWhenUsed="1"/>
-    <w:lsdException w:name="Body Text 2" w:semiHidden="1" w:unhideWhenUsed="1"/>
-    <w:lsdException w:name="Body Text 3" w:semiHidden="1" w:unhideWhenUsed="1"/>
-    <w:lsdException w:name="Body Text Indent 2" w:semiHidden="1" w:unhideWhenUsed="1"/>
-    <w:lsdException w:name="Body Text Indent 3" w:semiHidden="1" w:unhideWhenUsed="1"/>
-    <w:lsdException w:name="Block Text" w:semiHidden="1" w:unhideWhenUsed="1"/>
-    <w:lsdException w:name="Hyperlink" w:semiHidden="1" w:unhideWhenUsed="1"/>
-    <w:lsdException w:name="FollowedHyperlink" w:semiHidden="1" w:unhideWhenUsed="1"/>
-    <w:lsdException w:name="Strong" w:uiPriority="22" w:qFormat="1"/>
-    <w:lsdException w:name="Emphasis" w:uiPriority="20" w:qFormat="1"/>
-    <w:lsdException w:name="Document Map" w:semiHidden="1" w:unhideWhenUsed="1"/>
-    <w:lsdException w:name="Plain Text" w:semiHidden="1" w:unhideWhenUsed="1"/>
-    <w:lsdException w:name="E-mail Signature" w:semiHidden="1" w:unhideWhenUsed="1"/>
-    <w:lsdException w:name="HTML Top of Form" w:semiHidden="1" w:unhideWhenUsed="1"/>
-    <w:lsdException w:name="HTML Bottom of Form" w:semiHidden="1" w:unhideWhenUsed="1"/>
-    <w:lsdException w:name="Normal (Web)" w:semiHidden="1" w:unhideWhenUsed="1"/>
-    <w:lsdException w:name="HTML Acronym" w:semiHidden="1" w:unhideWhenUsed="1"/>
-    <w:lsdException w:name="HTML Address" w:semiHidden="1" w:unhideWhenUsed="1"/>
-    <w:lsdException w:name="HTML Cite" w:semiHidden="1" w:unhideWhenUsed="1"/>
-    <w:lsdException w:name="HTML Code" w:semiHidden="1" w:unhideWhenUsed="1"/>
-    <w:lsdException w:name="HTML Definition" w:semiHidden="1" w:unhideWhenUsed="1"/>
-    <w:lsdException w:name="HTML Keyboard" w:semiHidden="1" w:unhideWhenUsed="1"/>
-    <w:lsdException w:name="HTML Preformatted" w:semiHidden="1" w:unhideWhenUsed="1"/>
-    <w:lsdException w:name="HTML Sample" w:semiHidden="1" w:unhideWhenUsed="1"/>
-    <w:lsdException w:name="HTML Typewriter" w:semiHidden="1" w:unhideWhenUsed="1"/>
-    <w:lsdException w:name="HTML Variable" w:semiHidden="1" w:unhideWhenUsed="1"/>
-    <w:lsdException w:name="Normal Table" w:semiHidden="1" w:unhideWhenUsed="1"/>
-    <w:lsdException w:name="annotation subject" w:semiHidden="1" w:unhideWhenUsed="1"/>
-    <w:lsdException w:name="No List" w:semiHidden="1" w:unhideWhenUsed="1"/>
-    <w:lsdException w:name="Outline List 1" w:semiHidden="1" w:unhideWhenUsed="1"/>
-    <w:lsdException w:name="Outline List 2" w:semiHidden="1" w:unhideWhenUsed="1"/>
-    <w:lsdException w:name="Outline List 3" w:semiHidden="1" w:unhideWhenUsed="1"/>
-    <w:lsdException w:name="Table Simple 1" w:semiHidden="1" w:unhideWhenUsed="1"/>
-    <w:lsdException w:name="Table Simple 2" w:semiHidden="1" w:unhideWhenUsed="1"/>
-    <w:lsdException w:name="Table Simple 3" w:semiHidden="1" w:unhideWhenUsed="1"/>
-    <w:lsdException w:name="Table Classic 1" w:semiHidden="1" w:unhideWhenUsed="1"/>
-    <w:lsdException w:name="Table Classic 2" w:semiHidden="1" w:unhideWhenUsed="1"/>
-    <w:lsdException w:name="Table Classic 3" w:semiHidden="1" w:unhideWhenUsed="1"/>
-    <w:lsdException w:name="Table Classic 4" w:semiHidden="1" w:unhideWhenUsed="1"/>
-    <w:lsdException w:name="Table Colorful 1" w:semiHidden="1" w:unhideWhenUsed="1"/>
-    <w:lsdException w:name="Table Colorful 2" w:semiHidden="1" w:unhideWhenUsed="1"/>
-    <w:lsdException w:name="Table Colorful 3" w:semiHidden="1" w:unhideWhenUsed="1"/>
-    <w:lsdException w:name="Table Columns 1" w:semiHidden="1" w:unhideWhenUsed="1"/>
-    <w:lsdException w:name="Table Columns 2" w:semiHidden="1" w:unhideWhenUsed="1"/>
-    <w:lsdException w:name="Table Columns 3" w:semiHidden="1" w:unhideWhenUsed="1"/>
-    <w:lsdException w:name="Table Columns 4" w:semiHidden="1" w:unhideWhenUsed="1"/>
-    <w:lsdException w:name="Table Columns 5" w:semiHidden="1" w:unhideWhenUsed="1"/>
-    <w:lsdException w:name="Table Grid 1" w:semiHidden="1" w:unhideWhenUsed="1"/>
-    <w:lsdException w:name="Table Grid 2" w:semiHidden="1" w:unhideWhenUsed="1"/>
-    <w:lsdException w:name="Table Grid 3" w:semiHidden="1" w:unhideWhenUsed="1"/>
-    <w:lsdException w:name="Table Grid 4" w:semiHidden="1" w:unhideWhenUsed="1"/>
-    <w:lsdException w:name="Table Grid 5" w:semiHidden="1" w:unhideWhenUsed="1"/>
-    <w:lsdException w:name="Table Grid 6" w:semiHidden="1" w:unhideWhenUsed="1"/>
-    <w:lsdException w:name="Table Grid 7" w:semiHidden="1" w:unhideWhenUsed="1"/>
-    <w:lsdException w:name="Table Grid 8" w:semiHidden="1" w:unhideWhenUsed="1"/>
-    <w:lsdException w:name="Table List 1" w:semiHidden="1" w:unhideWhenUsed="1"/>
-    <w:lsdException w:name="Table List 2" w:semiHidden="1" w:unhideWhenUsed="1"/>
-    <w:lsdException w:name="Table List 3" w:semiHidden="1" w:unhideWhenUsed="1"/>
-    <w:lsdException w:name="Table List 4" w:semiHidden="1" w:unhideWhenUsed="1"/>
-    <w:lsdException w:name="Table List 5" w:semiHidden="1" w:unhideWhenUsed="1"/>
-    <w:lsdException w:name="Table List 6" w:semiHidden="1" w:unhideWhenUsed="1"/>
-    <w:lsdException w:name="Table List 7" w:semiHidden="1" w:unhideWhenUsed="1"/>
-    <w:lsdException w:name="Table List 8" w:semiHidden="1" w:unhideWhenUsed="1"/>
-    <w:lsdException w:name="Table 3D effects 1" w:semiHidden="1" w:unhideWhenUsed="1"/>
-    <w:lsdException w:name="Table 3D effects 2" w:semiHidden="1" w:unhideWhenUsed="1"/>
-    <w:lsdException w:name="Table 3D effects 3" w:semiHidden="1" w:unhideWhenUsed="1"/>
-    <w:lsdException w:name="Table Contemporary" w:semiHidden="1" w:unhideWhenUsed="1"/>
-    <w:lsdException w:name="Table Elegant" w:semiHidden="1" w:unhideWhenUsed="1"/>
-    <w:lsdException w:name="Table Professional" w:semiHidden="1" w:unhideWhenUsed="1"/>
-    <w:lsdException w:name="Table Subtle 1" w:semiHidden="1" w:unhideWhenUsed="1"/>
-    <w:lsdException w:name="Table Subtle 2" w:semiHidden="1" w:unhideWhenUsed="1"/>
-    <w:lsdException w:name="Table Web 1" w:semiHidden="1" w:unhideWhenUsed="1"/>
-    <w:lsdException w:name="Table Web 2" w:semiHidden="1" w:unhideWhenUsed="1"/>
-    <w:lsdException w:name="Table Web 3" w:semiHidden="1" w:unhideWhenUsed="1"/>
-    <w:lsdException w:name="Balloon Text" w:semiHidden="1" w:unhideWhenUsed="1"/>
-    <w:lsdException w:name="Table Grid" w:uiPriority="39"/>
-    <w:lsdException w:name="Table Theme" w:semiHidden="1" w:unhideWhenUsed="1"/>
-    <w:lsdException w:name="Placeholder Text" w:semiHidden="1"/>
-    <w:lsdException w:name="No Spacing" w:uiPriority="1" w:qFormat="1"/>
-    <w:lsdException w:name="Light Shading" w:uiPriority="60"/>
-    <w:lsdException w:name="Light List" w:uiPriority="61"/>
-    <w:lsdException w:name="Light Grid" w:uiPriority="62"/>
-    <w:lsdException w:name="Medium Shading 1" w:uiPriority="63"/>
-    <w:lsdException w:name="Medium Shading 2" w:uiPriority="64"/>
-    <w:lsdException w:name="Medium List 1" w:uiPriority="65"/>
-    <w:lsdException w:name="Medium List 2" w:uiPriority="66"/>
-    <w:lsdException w:name="Medium Grid 1" w:uiPriority="67"/>
-    <w:lsdException w:name="Medium Grid 2" w:uiPriority="68"/>
-    <w:lsdException w:name="Medium Grid 3" w:uiPriority="69"/>
-    <w:lsdException w:name="Dark List" w:uiPriority="70"/>
-    <w:lsdException w:name="Colorful Shading" w:uiPriority="71"/>
-    <w:lsdException w:name="Colorful List" w:uiPriority="72"/>
-    <w:lsdException w:name="Colorful Grid" w:uiPriority="73"/>
-    <w:lsdException w:name="Light Shading Accent 1" w:uiPriority="60"/>
-    <w:lsdException w:name="Light List Accent 1" w:uiPriority="61"/>
-    <w:lsdException w:name="Light Grid Accent 1" w:uiPriority="62"/>
-    <w:lsdException w:name="Medium Shading 1 Accent 1" w:uiPriority="63"/>
-    <w:lsdException w:name="Medium Shading 2 Accent 1" w:uiPriority="64"/>
-    <w:lsdException w:name="Medium List 1 Accent 1" w:uiPriority="65"/>
-    <w:lsdException w:name="Revision" w:semiHidden="1"/>
-    <w:lsdException w:name="List Paragraph" w:uiPriority="34" w:qFormat="1"/>
-    <w:lsdException w:name="Quote" w:uiPriority="29" w:qFormat="1"/>
-    <w:lsdException w:name="Intense Quote" w:uiPriority="30" w:qFormat="1"/>
-    <w:lsdException w:name="Medium List 2 Accent 1" w:uiPriority="66"/>
-    <w:lsdException w:name="Medium Grid 1 Accent 1" w:uiPriority="67"/>
-    <w:lsdException w:name="Medium Grid 2 Accent 1" w:uiPriority="68"/>
-    <w:lsdException w:name="Medium Grid 3 Accent 1" w:uiPriority="69"/>
-    <w:lsdException w:name="Dark List Accent 1" w:uiPriority="70"/>
-    <w:lsdException w:name="Colorful Shading Accent 1" w:uiPriority="71"/>
-    <w:lsdException w:name="Colorful List Accent 1" w:uiPriority="72"/>
-    <w:lsdException w:name="Colorful Grid Accent 1" w:uiPriority="73"/>
-    <w:lsdException w:name="Light Shading Accent 2" w:uiPriority="60"/>
-    <w:lsdException w:name="Light List Accent 2" w:uiPriority="61"/>
-    <w:lsdException w:name="Light Grid Accent 2" w:uiPriority="62"/>
-    <w:lsdException w:name="Medium Shading 1 Accent 2" w:uiPriority="63"/>
-    <w:lsdException w:name="Medium Shading 2 Accent 2" w:uiPriority="64"/>
-    <w:lsdException w:name="Medium List 1 Accent 2" w:uiPriority="65"/>
-    <w:lsdException w:name="Medium List 2 Accent 2" w:uiPriority="66"/>
-    <w:lsdException w:name="Medium Grid 1 Accent 2" w:uiPriority="67"/>
-    <w:lsdException w:name="Medium Grid 2 Accent 2" w:uiPriority="68"/>
-    <w:lsdException w:name="Medium Grid 3 Accent 2" w:uiPriority="69"/>
-    <w:lsdException w:name="Dark List Accent 2" w:uiPriority="70"/>
-    <w:lsdException w:name="Colorful Shading Accent 2" w:uiPriority="71"/>
-    <w:lsdException w:name="Colorful List Accent 2" w:uiPriority="72"/>
-    <w:lsdException w:name="Colorful Grid Accent 2" w:uiPriority="73"/>
-    <w:lsdException w:name="Light Shading Accent 3" w:uiPriority="60"/>
-    <w:lsdException w:name="Light List Accent 3" w:uiPriority="61"/>
-    <w:lsdException w:name="Light Grid Accent 3" w:uiPriority="62"/>
-    <w:lsdException w:name="Medium Shading 1 Accent 3" w:uiPriority="63"/>
-    <w:lsdException w:name="Medium Shading 2 Accent 3" w:uiPriority="64"/>
-    <w:lsdException w:name="Medium List 1 Accent 3" w:uiPriority="65"/>
-    <w:lsdException w:name="Medium List 2 Accent 3" w:uiPriority="66"/>
-    <w:lsdException w:name="Medium Grid 1 Accent 3" w:uiPriority="67"/>
-    <w:lsdException w:name="Medium Grid 2 Accent 3" w:uiPriority="68"/>
-    <w:lsdException w:name="Medium Grid 3 Accent 3" w:uiPriority="69"/>
-    <w:lsdException w:name="Dark List Accent 3" w:uiPriority="70"/>
-    <w:lsdException w:name="Colorful Shading Accent 3" w:uiPriority="71"/>
-    <w:lsdException w:name="Colorful List Accent 3" w:uiPriority="72"/>
-    <w:lsdException w:name="Colorful Grid Accent 3" w:uiPriority="73"/>
-    <w:lsdException w:name="Light Shading Accent 4" w:uiPriority="60"/>
-    <w:lsdException w:name="Light List Accent 4" w:uiPriority="61"/>
-    <w:lsdException w:name="Light Grid Accent 4" w:uiPriority="62"/>
-    <w:lsdException w:name="Medium Shading 1 Accent 4" w:uiPriority="63"/>
-    <w:lsdException w:name="Medium Shading 2 Accent 4" w:uiPriority="64"/>
-    <w:lsdException w:name="Medium List 1 Accent 4" w:uiPriority="65"/>
-    <w:lsdException w:name="Medium List 2 Accent 4" w:uiPriority="66"/>
-    <w:lsdException w:name="Medium Grid 1 Accent 4" w:uiPriority="67"/>
-    <w:lsdException w:name="Medium Grid 2 Accent 4" w:uiPriority="68"/>
-    <w:lsdException w:name="Medium Grid 3 Accent 4" w:uiPriority="69"/>
-    <w:lsdException w:name="Dark List Accent 4" w:uiPriority="70"/>
-    <w:lsdException w:name="Colorful Shading Accent 4" w:uiPriority="71"/>
-    <w:lsdException w:name="Colorful List Accent 4" w:uiPriority="72"/>
-    <w:lsdException w:name="Colorful Grid Accent 4" w:uiPriority="73"/>
-    <w:lsdException w:name="Light Shading Accent 5" w:uiPriority="60"/>
-    <w:lsdException w:name="Light List Accent 5" w:uiPriority="61"/>
-    <w:lsdException w:name="Light Grid Accent 5" w:uiPriority="62"/>
-    <w:lsdException w:name="Medium Shading 1 Accent 5" w:uiPriority="63"/>
-    <w:lsdException w:name="Medium Shading 2 Accent 5" w:uiPriority="64"/>
-    <w:lsdException w:name="Medium List 1 Accent 5" w:uiPriority="65"/>
-    <w:lsdException w:name="Medium List 2 Accent 5" w:uiPriority="66"/>
-    <w:lsdException w:name="Medium Grid 1 Accent 5" w:uiPriority="67"/>
-    <w:lsdException w:name="Medium Grid 2 Accent 5" w:uiPriority="68"/>
-    <w:lsdException w:name="Medium Grid 3 Accent 5" w:uiPriority="69"/>
-    <w:lsdException w:name="Dark List Accent 5" w:uiPriority="70"/>
-    <w:lsdException w:name="Colorful Shading Accent 5" w:uiPriority="71"/>
-    <w:lsdException w:name="Colorful List Accent 5" w:uiPriority="72"/>
-    <w:lsdException w:name="Colorful Grid Accent 5" w:uiPriority="73"/>
-    <w:lsdException w:name="Light Shading Accent 6" w:uiPriority="60"/>
-    <w:lsdException w:name="Light List Accent 6" w:uiPriority="61"/>
-    <w:lsdException w:name="Light Grid Accent 6" w:uiPriority="62"/>
-    <w:lsdException w:name="Medium Shading 1 Accent 6" w:uiPriority="63"/>
-    <w:lsdException w:name="Medium Shading 2 Accent 6" w:uiPriority="64"/>
-    <w:lsdException w:name="Medium List 1 Accent 6" w:uiPriority="65"/>
-    <w:lsdException w:name="Medium List 2 Accent 6" w:uiPriority="66"/>
-    <w:lsdException w:name="Medium Grid 1 Accent 6" w:uiPriority="67"/>
-    <w:lsdException w:name="Medium Grid 2 Accent 6" w:uiPriority="68"/>
-    <w:lsdException w:name="Medium Grid 3 Accent 6" w:uiPriority="69"/>
-    <w:lsdException w:name="Dark List Accent 6" w:uiPriority="70"/>
-    <w:lsdException w:name="Colorful Shading Accent 6" w:uiPriority="71"/>
-    <w:lsdException w:name="Colorful List Accent 6" w:uiPriority="72"/>
-    <w:lsdException w:name="Colorful Grid Accent 6" w:uiPriority="73"/>
-    <w:lsdException w:name="Subtle Emphasis" w:uiPriority="19" w:qFormat="1"/>
-    <w:lsdException w:name="Intense Emphasis" w:uiPriority="21" w:qFormat="1"/>
-    <w:lsdException w:name="Subtle Reference" w:uiPriority="31" w:qFormat="1"/>
-    <w:lsdException w:name="Intense Reference" w:uiPriority="32" w:qFormat="1"/>
-    <w:lsdException w:name="Book Title" w:uiPriority="33" w:qFormat="1"/>
-    <w:lsdException w:name="Bibliography" w:semiHidden="1" w:uiPriority="37" w:unhideWhenUsed="1"/>
-    <w:lsdException w:name="TOC Heading" w:semiHidden="1" w:uiPriority="39" w:unhideWhenUsed="1" w:qFormat="1"/>
-    <w:lsdException w:name="Plain Table 1" w:uiPriority="41"/>
-    <w:lsdException w:name="Plain Table 2" w:uiPriority="42"/>
-    <w:lsdException w:name="Plain Table 3" w:uiPriority="43"/>
-    <w:lsdException w:name="Plain Table 4" w:uiPriority="44"/>
-    <w:lsdException w:name="Plain Table 5" w:uiPriority="45"/>
-    <w:lsdException w:name="Grid Table Light" w:uiPriority="40"/>
-    <w:lsdException w:name="Grid Table 1 Light" w:uiPriority="46"/>
-    <w:lsdException w:name="Grid Table 2" w:uiPriority="47"/>
-    <w:lsdException w:name="Grid Table 3" w:uiPriority="48"/>
-    <w:lsdException w:name="Grid Table 4" w:uiPriority="49"/>
-    <w:lsdException w:name="Grid Table 5 Dark" w:uiPriority="50"/>
-    <w:lsdException w:name="Grid Table 6 Colorful" w:uiPriority="51"/>
-    <w:lsdException w:name="Grid Table 7 Colorful" w:uiPriority="52"/>
-    <w:lsdException w:name="Grid Table 1 Light Accent 1" w:uiPriority="46"/>
-    <w:lsdException w:name="Grid Table 2 Accent 1" w:uiPriority="47"/>
-    <w:lsdException w:name="Grid Table 3 Accent 1" w:uiPriority="48"/>
-    <w:lsdException w:name="Grid Table 4 Accent 1" w:uiPriority="49"/>
-    <w:lsdException w:name="Grid Table 5 Dark Accent 1" w:uiPriority="50"/>
-    <w:lsdException w:name="Grid Table 6 Colorful Accent 1" w:uiPriority="51"/>
-    <w:lsdException w:name="Grid Table 7 Colorful Accent 1" w:uiPriority="52"/>
-    <w:lsdException w:name="Grid Table 1 Light Accent 2" w:uiPriority="46"/>
-    <w:lsdException w:name="Grid Table 2 Accent 2" w:uiPriority="47"/>
-    <w:lsdException w:name="Grid Table 3 Accent 2" w:uiPriority="48"/>
-    <w:lsdException w:name="Grid Table 4 Accent 2" w:uiPriority="49"/>
-    <w:lsdException w:name="Grid Table 5 Dark Accent 2" w:uiPriority="50"/>
-    <w:lsdException w:name="Grid Table 6 Colorful Accent 2" w:uiPriority="51"/>
-    <w:lsdException w:name="Grid Table 7 Colorful Accent 2" w:uiPriority="52"/>
-    <w:lsdException w:name="Grid Table 1 Light Accent 3" w:uiPriority="46"/>
-    <w:lsdException w:name="Grid Table 2 Accent 3" w:uiPriority="47"/>
-    <w:lsdException w:name="Grid Table 3 Accent 3" w:uiPriority="48"/>
-    <w:lsdException w:name="Grid Table 4 Accent 3" w:uiPriority="49"/>
-    <w:lsdException w:name="Grid Table 5 Dark Accent 3" w:uiPriority="50"/>
-    <w:lsdException w:name="Grid Table 6 Colorful Accent 3" w:uiPriority="51"/>
-    <w:lsdException w:name="Grid Table 7 Colorful Accent 3" w:uiPriority="52"/>
-    <w:lsdException w:name="Grid Table 1 Light Accent 4" w:uiPriority="46"/>
-    <w:lsdException w:name="Grid Table 2 Accent 4" w:uiPriority="47"/>
-    <w:lsdException w:name="Grid Table 3 Accent 4" w:uiPriority="48"/>
-    <w:lsdException w:name="Grid Table 4 Accent 4" w:uiPriority="49"/>
-    <w:lsdException w:name="Grid Table 5 Dark Accent 4" w:uiPriority="50"/>
-    <w:lsdException w:name="Grid Table 6 Colorful Accent 4" w:uiPriority="51"/>
-    <w:lsdException w:name="Grid Table 7 Colorful Accent 4" w:uiPriority="52"/>
-    <w:lsdException w:name="Grid Table 1 Light Accent 5" w:uiPriority="46"/>
-    <w:lsdException w:name="Grid Table 2 Accent 5" w:uiPriority="47"/>
-    <w:lsdException w:name="Grid Table 3 Accent 5" w:uiPriority="48"/>
-    <w:lsdException w:name="Grid Table 4 Accent 5" w:uiPriority="49"/>
-    <w:lsdException w:name="Grid Table 5 Dark Accent 5" w:uiPriority="50"/>
-    <w:lsdException w:name="Grid Table 6 Colorful Accent 5" w:uiPriority="51"/>
-    <w:lsdException w:name="Grid Table 7 Colorful Accent 5" w:uiPriority="52"/>
-    <w:lsdException w:name="Grid Table 1 Light Accent 6" w:uiPriority="46"/>
-    <w:lsdException w:name="Grid Table 2 Accent 6" w:uiPriority="47"/>
-    <w:lsdException w:name="Grid Table 3 Accent 6" w:uiPriority="48"/>
-    <w:lsdException w:name="Grid Table 4 Accent 6" w:uiPriority="49"/>
-    <w:lsdException w:name="Grid Table 5 Dark Accent 6" w:uiPriority="50"/>
-    <w:lsdException w:name="Grid Table 6 Colorful Accent 6" w:uiPriority="51"/>
-    <w:lsdException w:name="Grid Table 7 Colorful Accent 6" w:uiPriority="52"/>
-    <w:lsdException w:name="List Table 1 Light" w:uiPriority="46"/>
-    <w:lsdException w:name="List Table 2" w:uiPriority="47"/>
-    <w:lsdException w:name="List Table 3" w:uiPriority="48"/>
-    <w:lsdException w:name="List Table 4" w:uiPriority="49"/>
-    <w:lsdException w:name="List Table 5 Dark" w:uiPriority="50"/>
-    <w:lsdException w:name="List Table 6 Colorful" w:uiPriority="51"/>
-    <w:lsdException w:name="List Table 7 Colorful" w:uiPriority="52"/>
-    <w:lsdException w:name="List Table 1 Light Accent 1" w:uiPriority="46"/>
-    <w:lsdException w:name="List Table 2 Accent 1" w:uiPriority="47"/>
-    <w:lsdException w:name="List Table 3 Accent 1" w:uiPriority="48"/>
-    <w:lsdException w:name="List Table 4 Accent 1" w:uiPriority="49"/>
-    <w:lsdException w:name="List Table 5 Dark Accent 1" w:uiPriority="50"/>
-    <w:lsdException w:name="List Table 6 Colorful Accent 1" w:uiPriority="51"/>
-    <w:lsdException w:name="List Table 7 Colorful Accent 1" w:uiPriority="52"/>
-    <w:lsdException w:name="List Table 1 Light Accent 2" w:uiPriority="46"/>
-    <w:lsdException w:name="List Table 2 Accent 2" w:uiPriority="47"/>
-    <w:lsdException w:name="List Table 3 Accent 2" w:uiPriority="48"/>
-    <w:lsdException w:name="List Table 4 Accent 2" w:uiPriority="49"/>
-    <w:lsdException w:name="List Table 5 Dark Accent 2" w:uiPriority="50"/>
-    <w:lsdException w:name="List Table 6 Colorful Accent 2" w:uiPriority="51"/>
-    <w:lsdException w:name="List Table 7 Colorful Accent 2" w:uiPriority="52"/>
-    <w:lsdException w:name="List Table 1 Light Accent 3" w:uiPriority="46"/>
-    <w:lsdException w:name="List Table 2 Accent 3" w:uiPriority="47"/>
-    <w:lsdException w:name="List Table 3 Accent 3" w:uiPriority="48"/>
-    <w:lsdException w:name="List Table 4 Accent 3" w:uiPriority="49"/>
-    <w:lsdException w:name="List Table 5 Dark Accent 3" w:uiPriority="50"/>
-    <w:lsdException w:name="List Table 6 Colorful Accent 3" w:uiPriority="51"/>
-    <w:lsdException w:name="List Table 7 Colorful Accent 3" w:uiPriority="52"/>
-    <w:lsdException w:name="List Table 1 Light Accent 4" w:uiPriority="46"/>
-    <w:lsdException w:name="List Table 2 Accent 4" w:uiPriority="47"/>
-    <w:lsdException w:name="List Table 3 Accent 4" w:uiPriority="48"/>
-    <w:lsdException w:name="List Table 4 Accent 4" w:uiPriority="49"/>
-    <w:lsdException w:name="List Table 5 Dark Accent 4" w:uiPriority="50"/>
-    <w:lsdException w:name="List Table 6 Colorful Accent 4" w:uiPriority="51"/>
-    <w:lsdException w:name="List Table 7 Colorful Accent 4" w:uiPriority="52"/>
-    <w:lsdException w:name="List Table 1 Light Accent 5" w:uiPriority="46"/>
-    <w:lsdException w:name="List Table 2 Accent 5" w:uiPriority="47"/>
-    <w:lsdException w:name="List Table 3 Accent 5" w:uiPriority="48"/>
-    <w:lsdException w:name="List Table 4 Accent 5" w:uiPriority="49"/>
-    <w:lsdException w:name="List Table 5 Dark Accent 5" w:uiPriority="50"/>
-    <w:lsdException w:name="List Table 6 Colorful Accent 5" w:uiPriority="51"/>
-    <w:lsdException w:name="List Table 7 Colorful Accent 5" w:uiPriority="52"/>
-    <w:lsdException w:name="List Table 1 Light Accent 6" w:uiPriority="46"/>
-    <w:lsdException w:name="List Table 2 Accent 6" w:uiPriority="47"/>
-    <w:lsdException w:name="List Table 3 Accent 6" w:uiPriority="48"/>
-    <w:lsdException w:name="List Table 4 Accent 6" w:uiPriority="49"/>
-    <w:lsdException w:name="List Table 5 Dark Accent 6" w:uiPriority="50"/>
-    <w:lsdException w:name="List Table 6 Colorful Accent 6" w:uiPriority="51"/>
-    <w:lsdException w:name="List Table 7 Colorful Accent 6" w:uiPriority="52"/>
-  </w:latentStyles>
-  <w:style w:type="paragraph" w:default="1" w:styleId="Normal">
-    <w:name w:val="Normal"/>
-    <w:qFormat/>
-  </w:style>
-  <w:style w:type="character" w:default="1" w:styleId="DefaultParagraphFont">
-    <w:name w:val="Default Paragraph Font"/>
-    <w:uiPriority w:val="1"/>
-    <w:semiHidden/>
-    <w:unhideWhenUsed/>
-  </w:style>
-  <w:style w:type="table" w:default="1" w:styleId="TableNormal">
-    <w:name w:val="Normal Table"/>
-    <w:uiPriority w:val="99"/>
-    <w:semiHidden/>
-    <w:unhideWhenUsed/>
-    <w:tblPr>
-      <w:tblInd w:w="0" w:type="dxa"/>
-      <w:tblCellMar>
-        <w:top w:w="0" w:type="dxa"/>
-        <w:left w:w="108" w:type="dxa"/>
-        <w:bottom w:w="0" w:type="dxa"/>
-        <w:right w:w="108" w:type="dxa"/>
-      </w:tblCellMar>
-    </w:tblPr>
-  </w:style>
-  <w:style w:type="numbering" w:default="1" w:styleId="NoList">
-    <w:name w:val="No List"/>
-    <w:uiPriority w:val="99"/>
-    <w:semiHidden/>
-    <w:unhideWhenUsed/>
-  </w:style>
-</w:styles>
-</file>
-
-<file path=word/glossary/webSettings.xml><?xml version="1.0" encoding="utf-8"?>
-<w:webSettings xmlns:mc="http://schemas.openxmlformats.org/markup-compatibility/2006" xmlns:r="http://schemas.openxmlformats.org/officeDocument/2006/relationships" xmlns:w="http://schemas.openxmlformats.org/wordprocessingml/2006/main" xmlns:w14="http://schemas.microsoft.com/office/word/2010/wordml" xmlns:w15="http://schemas.microsoft.com/office/word/2012/wordml" xmlns:w16se="http://schemas.microsoft.com/office/word/2015/wordml/symex" mc:Ignorable="w14 w15 w16se"/>
-</file>
-
 <file path=word/theme/theme1.xml><?xml version="1.0" encoding="utf-8"?>
 <a:theme xmlns:a="http://schemas.openxmlformats.org/drawingml/2006/main" name="Office Theme">
   <a:themeElements>
@@ -12455,12 +12406,6 @@
 </file>
 
 <file path=customXml/item1.xml><?xml version="1.0" encoding="utf-8"?>
-<p:properties xmlns:p="http://schemas.microsoft.com/office/2006/metadata/properties" xmlns:xsi="http://www.w3.org/2001/XMLSchema-instance" xmlns:pc="http://schemas.microsoft.com/office/infopath/2007/PartnerControls">
-  <documentManagement/>
-</p:properties>
-</file>
-
-<file path=customXml/item2.xml><?xml version="1.0" encoding="utf-8"?>
 <ct:contentTypeSchema xmlns:ct="http://schemas.microsoft.com/office/2006/metadata/contentType" xmlns:ma="http://schemas.microsoft.com/office/2006/metadata/properties/metaAttributes" ct:_="" ma:_="" ma:contentTypeName="Documento" ma:contentTypeID="0x01010099580776AE145A45BC31D8169E7E5D7A" ma:contentTypeVersion="4" ma:contentTypeDescription="Criar um novo documento." ma:contentTypeScope="" ma:versionID="213826347955fe8664610c6198ff460b">
   <xsd:schema xmlns:xsd="http://www.w3.org/2001/XMLSchema" xmlns:xs="http://www.w3.org/2001/XMLSchema" xmlns:p="http://schemas.microsoft.com/office/2006/metadata/properties" xmlns:ns2="bb95fe5b-fbb3-4ddb-aec9-852b929b1531" targetNamespace="http://schemas.microsoft.com/office/2006/metadata/properties" ma:root="true" ma:fieldsID="0c3d9ccc2c4bd9c31b9bf76b9e8f683a" ns2:_="">
     <xsd:import namespace="bb95fe5b-fbb3-4ddb-aec9-852b929b1531"/>
@@ -12606,6 +12551,12 @@
 </ct:contentTypeSchema>
 </file>
 
+<file path=customXml/item2.xml><?xml version="1.0" encoding="utf-8"?>
+<p:properties xmlns:p="http://schemas.microsoft.com/office/2006/metadata/properties" xmlns:xsi="http://www.w3.org/2001/XMLSchema-instance" xmlns:pc="http://schemas.microsoft.com/office/infopath/2007/PartnerControls">
+  <documentManagement/>
+</p:properties>
+</file>
+
 <file path=customXml/item3.xml><?xml version="1.0" encoding="utf-8"?>
 <?mso-contentType ?>
 <FormTemplates xmlns="http://schemas.microsoft.com/sharepoint/v3/contenttype/forms">
@@ -12620,15 +12571,6 @@
 </file>
 
 <file path=customXml/itemProps1.xml><?xml version="1.0" encoding="utf-8"?>
-<ds:datastoreItem xmlns:ds="http://schemas.openxmlformats.org/officeDocument/2006/customXml" ds:itemID="{267D2876-DFCA-44E7-BE45-8C36B7608F71}">
-  <ds:schemaRefs>
-    <ds:schemaRef ds:uri="http://schemas.microsoft.com/office/2006/metadata/properties"/>
-    <ds:schemaRef ds:uri="http://schemas.microsoft.com/office/infopath/2007/PartnerControls"/>
-  </ds:schemaRefs>
-</ds:datastoreItem>
-</file>
-
-<file path=customXml/itemProps2.xml><?xml version="1.0" encoding="utf-8"?>
 <ds:datastoreItem xmlns:ds="http://schemas.openxmlformats.org/officeDocument/2006/customXml" ds:itemID="{854DC3F0-443D-4AD0-A056-2968ADCCED7B}">
   <ds:schemaRefs>
     <ds:schemaRef ds:uri="http://schemas.microsoft.com/office/2006/metadata/contentType"/>
@@ -12646,6 +12588,15 @@
 </ds:datastoreItem>
 </file>
 
+<file path=customXml/itemProps2.xml><?xml version="1.0" encoding="utf-8"?>
+<ds:datastoreItem xmlns:ds="http://schemas.openxmlformats.org/officeDocument/2006/customXml" ds:itemID="{267D2876-DFCA-44E7-BE45-8C36B7608F71}">
+  <ds:schemaRefs>
+    <ds:schemaRef ds:uri="http://schemas.microsoft.com/office/2006/metadata/properties"/>
+    <ds:schemaRef ds:uri="http://schemas.microsoft.com/office/infopath/2007/PartnerControls"/>
+  </ds:schemaRefs>
+</ds:datastoreItem>
+</file>
+
 <file path=customXml/itemProps3.xml><?xml version="1.0" encoding="utf-8"?>
 <ds:datastoreItem xmlns:ds="http://schemas.openxmlformats.org/officeDocument/2006/customXml" ds:itemID="{19D53350-CF38-4660-9C65-A8FE780BC65E}">
   <ds:schemaRefs>
@@ -12655,7 +12606,7 @@
 </file>
 
 <file path=customXml/itemProps4.xml><?xml version="1.0" encoding="utf-8"?>
-<ds:datastoreItem xmlns:ds="http://schemas.openxmlformats.org/officeDocument/2006/customXml" ds:itemID="{00553381-3007-4858-AD6E-CC3A1AA7AD71}">
+<ds:datastoreItem xmlns:ds="http://schemas.openxmlformats.org/officeDocument/2006/customXml" ds:itemID="{F293920B-5F5F-44CA-8AAA-313C5F9641E0}">
   <ds:schemaRefs>
     <ds:schemaRef ds:uri="http://schemas.openxmlformats.org/officeDocument/2006/bibliography"/>
   </ds:schemaRefs>

</xml_diff>